<commit_message>
Respuesta individual Jorge fase 3
</commit_message>
<xml_diff>
--- a/Fase 1/Evidencias Individuales/SANDOVAL_JORGE_1.2_APT122_DiarioReflexionFase1.docx
+++ b/Fase 1/Evidencias Individuales/SANDOVAL_JORGE_1.2_APT122_DiarioReflexionFase1.docx
@@ -362,6 +362,7 @@
           </w:p>
           <w:p>
             <w:pPr>
+              <w:jc w:val="both"/>
               <w:rPr>
                 <w:rFonts w:eastAsiaTheme="majorEastAsia"/>
                 <w:color w:val="767171" w:themeColor="background2" w:themeShade="80"/>
@@ -399,6 +400,7 @@
           </w:p>
           <w:p>
             <w:pPr>
+              <w:jc w:val="both"/>
               <w:rPr>
                 <w:rFonts w:eastAsiaTheme="majorEastAsia"/>
                 <w:color w:val="767171" w:themeColor="background2" w:themeShade="80"/>
@@ -535,6 +537,7 @@
           </w:p>
           <w:p>
             <w:pPr>
+              <w:jc w:val="both"/>
               <w:rPr>
                 <w:rFonts w:eastAsiaTheme="majorEastAsia"/>
                 <w:color w:val="767171" w:themeColor="background2" w:themeShade="80"/>
@@ -9395,12 +9398,9 @@
 </file>
 
 <file path=customXml/item2.xml><?xml version="1.0" encoding="utf-8"?>
-<?mso-contentType ?>
-<FormTemplates xmlns="http://schemas.microsoft.com/sharepoint/v3/contenttype/forms">
-  <Display>DocumentLibraryForm</Display>
-  <Edit>DocumentLibraryForm</Edit>
-  <New>DocumentLibraryForm</New>
-</FormTemplates>
+<p:properties xmlns:p="http://schemas.microsoft.com/office/2006/metadata/properties" xmlns:xsi="http://www.w3.org/2001/XMLSchema-instance" xmlns:pc="http://schemas.microsoft.com/office/infopath/2007/PartnerControls">
+  <documentManagement/>
+</p:properties>
 </file>
 
 <file path=customXml/item3.xml><?xml version="1.0" encoding="utf-8"?>
@@ -9536,9 +9536,12 @@
 </file>
 
 <file path=customXml/item4.xml><?xml version="1.0" encoding="utf-8"?>
-<p:properties xmlns:p="http://schemas.microsoft.com/office/2006/metadata/properties" xmlns:xsi="http://www.w3.org/2001/XMLSchema-instance" xmlns:pc="http://schemas.microsoft.com/office/infopath/2007/PartnerControls">
-  <documentManagement/>
-</p:properties>
+<?mso-contentType ?>
+<FormTemplates xmlns="http://schemas.microsoft.com/sharepoint/v3/contenttype/forms">
+  <Display>DocumentLibraryForm</Display>
+  <Edit>DocumentLibraryForm</Edit>
+  <New>DocumentLibraryForm</New>
+</FormTemplates>
 </file>
 
 <file path=customXml/itemProps1.xml><?xml version="1.0" encoding="utf-8"?>
@@ -9550,9 +9553,10 @@
 </file>
 
 <file path=customXml/itemProps2.xml><?xml version="1.0" encoding="utf-8"?>
-<ds:datastoreItem xmlns:ds="http://schemas.openxmlformats.org/officeDocument/2006/customXml" ds:itemID="{DABAA964-10BA-4DBC-ABF2-CDEAC0FAF7AA}">
+<ds:datastoreItem xmlns:ds="http://schemas.openxmlformats.org/officeDocument/2006/customXml" ds:itemID="{5F1783E3-BA1C-4CA3-8E32-C9B378BBED03}">
   <ds:schemaRefs>
-    <ds:schemaRef ds:uri="http://schemas.microsoft.com/sharepoint/v3/contenttype/forms"/>
+    <ds:schemaRef ds:uri="http://schemas.microsoft.com/office/2006/metadata/properties"/>
+    <ds:schemaRef ds:uri="http://schemas.microsoft.com/office/infopath/2007/PartnerControls"/>
   </ds:schemaRefs>
 </ds:datastoreItem>
 </file>
@@ -9576,10 +9580,9 @@
 </file>
 
 <file path=customXml/itemProps4.xml><?xml version="1.0" encoding="utf-8"?>
-<ds:datastoreItem xmlns:ds="http://schemas.openxmlformats.org/officeDocument/2006/customXml" ds:itemID="{5F1783E3-BA1C-4CA3-8E32-C9B378BBED03}">
+<ds:datastoreItem xmlns:ds="http://schemas.openxmlformats.org/officeDocument/2006/customXml" ds:itemID="{DABAA964-10BA-4DBC-ABF2-CDEAC0FAF7AA}">
   <ds:schemaRefs>
-    <ds:schemaRef ds:uri="http://schemas.microsoft.com/office/2006/metadata/properties"/>
-    <ds:schemaRef ds:uri="http://schemas.microsoft.com/office/infopath/2007/PartnerControls"/>
+    <ds:schemaRef ds:uri="http://schemas.microsoft.com/sharepoint/v3/contenttype/forms"/>
   </ds:schemaRefs>
 </ds:datastoreItem>
 </file>
</xml_diff>